<commit_message>
26/09/2017 CHITRA AND MAMATHA CHICK IN
</commit_message>
<xml_diff>
--- a/customer _details/GANGAMMA/SEP/TUMKUR/GAVI/PURCHASE  DETAILS.docx
+++ b/customer _details/GANGAMMA/SEP/TUMKUR/GAVI/PURCHASE  DETAILS.docx
@@ -2860,13 +2860,7 @@
         <w:rPr>
           <w:rFonts w:ascii="Courier New" w:hAnsi="Courier New" w:cs="Courier New"/>
         </w:rPr>
-        <w:t>Mon Sep 24</w:t>
-      </w:r>
-      <w:r>
-        <w:rPr>
-          <w:rFonts w:ascii="Courier New" w:hAnsi="Courier New" w:cs="Courier New"/>
-        </w:rPr>
-        <w:t xml:space="preserve"> 11:37:35 PDT 2017</w:t>
+        <w:t>Mon Sep 24 11:37:35 PDT 2017</w:t>
       </w:r>
     </w:p>
     <w:p>
@@ -3378,6 +3372,332 @@
         <w:tab/>
         <w:t>- 9746.0</w:t>
       </w:r>
+    </w:p>
+    <w:p>
+      <w:pPr>
+        <w:pStyle w:val="PlainText"/>
+        <w:rPr>
+          <w:rFonts w:ascii="Courier New" w:hAnsi="Courier New" w:cs="Courier New"/>
+          <w:b/>
+        </w:rPr>
+      </w:pPr>
+    </w:p>
+    <w:p>
+      <w:pPr>
+        <w:pStyle w:val="PlainText"/>
+        <w:rPr>
+          <w:rFonts w:ascii="Courier New" w:hAnsi="Courier New" w:cs="Courier New"/>
+        </w:rPr>
+      </w:pPr>
+      <w:r>
+        <w:rPr>
+          <w:rFonts w:ascii="Courier New" w:hAnsi="Courier New" w:cs="Courier New"/>
+        </w:rPr>
+        <w:t>Tue Sep 25</w:t>
+      </w:r>
+      <w:r>
+        <w:rPr>
+          <w:rFonts w:ascii="Courier New" w:hAnsi="Courier New" w:cs="Courier New"/>
+        </w:rPr>
+        <w:t xml:space="preserve"> 10:42:47 PDT 2017</w:t>
+      </w:r>
+    </w:p>
+    <w:p>
+      <w:pPr>
+        <w:pStyle w:val="PlainText"/>
+        <w:rPr>
+          <w:rFonts w:ascii="Courier New" w:hAnsi="Courier New" w:cs="Courier New"/>
+        </w:rPr>
+      </w:pPr>
+      <w:r>
+        <w:rPr>
+          <w:rFonts w:ascii="Courier New" w:hAnsi="Courier New" w:cs="Courier New"/>
+        </w:rPr>
+        <w:t>Person Name</w:t>
+      </w:r>
+      <w:r>
+        <w:rPr>
+          <w:rFonts w:ascii="Courier New" w:hAnsi="Courier New" w:cs="Courier New"/>
+        </w:rPr>
+        <w:tab/>
+      </w:r>
+      <w:r>
+        <w:rPr>
+          <w:rFonts w:ascii="Courier New" w:hAnsi="Courier New" w:cs="Courier New"/>
+        </w:rPr>
+        <w:tab/>
+      </w:r>
+      <w:r>
+        <w:rPr>
+          <w:rFonts w:ascii="Courier New" w:hAnsi="Courier New" w:cs="Courier New"/>
+        </w:rPr>
+        <w:tab/>
+      </w:r>
+      <w:r>
+        <w:rPr>
+          <w:rFonts w:ascii="Courier New" w:hAnsi="Courier New" w:cs="Courier New"/>
+        </w:rPr>
+        <w:tab/>
+        <w:t>- GAVI</w:t>
+      </w:r>
+    </w:p>
+    <w:p>
+      <w:pPr>
+        <w:pStyle w:val="PlainText"/>
+        <w:rPr>
+          <w:rFonts w:ascii="Courier New" w:hAnsi="Courier New" w:cs="Courier New"/>
+        </w:rPr>
+      </w:pPr>
+      <w:r>
+        <w:rPr>
+          <w:rFonts w:ascii="Courier New" w:hAnsi="Courier New" w:cs="Courier New"/>
+        </w:rPr>
+        <w:t>---------------------------------------------------------------</w:t>
+      </w:r>
+    </w:p>
+    <w:p>
+      <w:pPr>
+        <w:pStyle w:val="PlainText"/>
+        <w:rPr>
+          <w:rFonts w:ascii="Courier New" w:hAnsi="Courier New" w:cs="Courier New"/>
+        </w:rPr>
+      </w:pPr>
+      <w:r>
+        <w:rPr>
+          <w:rFonts w:ascii="Courier New" w:hAnsi="Courier New" w:cs="Courier New"/>
+        </w:rPr>
+        <w:t>Item Name</w:t>
+      </w:r>
+      <w:r>
+        <w:rPr>
+          <w:rFonts w:ascii="Courier New" w:hAnsi="Courier New" w:cs="Courier New"/>
+        </w:rPr>
+        <w:tab/>
+      </w:r>
+      <w:r>
+        <w:rPr>
+          <w:rFonts w:ascii="Courier New" w:hAnsi="Courier New" w:cs="Courier New"/>
+        </w:rPr>
+        <w:tab/>
+      </w:r>
+      <w:r>
+        <w:rPr>
+          <w:rFonts w:ascii="Courier New" w:hAnsi="Courier New" w:cs="Courier New"/>
+        </w:rPr>
+        <w:tab/>
+      </w:r>
+      <w:r>
+        <w:rPr>
+          <w:rFonts w:ascii="Courier New" w:hAnsi="Courier New" w:cs="Courier New"/>
+        </w:rPr>
+        <w:tab/>
+        <w:t>- POTATO</w:t>
+      </w:r>
+    </w:p>
+    <w:p>
+      <w:pPr>
+        <w:pStyle w:val="PlainText"/>
+        <w:rPr>
+          <w:rFonts w:ascii="Courier New" w:hAnsi="Courier New" w:cs="Courier New"/>
+        </w:rPr>
+      </w:pPr>
+      <w:r>
+        <w:rPr>
+          <w:rFonts w:ascii="Courier New" w:hAnsi="Courier New" w:cs="Courier New"/>
+        </w:rPr>
+        <w:t>Number of Pockets</w:t>
+      </w:r>
+      <w:r>
+        <w:rPr>
+          <w:rFonts w:ascii="Courier New" w:hAnsi="Courier New" w:cs="Courier New"/>
+        </w:rPr>
+        <w:tab/>
+      </w:r>
+      <w:r>
+        <w:rPr>
+          <w:rFonts w:ascii="Courier New" w:hAnsi="Courier New" w:cs="Courier New"/>
+        </w:rPr>
+        <w:tab/>
+      </w:r>
+      <w:r>
+        <w:rPr>
+          <w:rFonts w:ascii="Courier New" w:hAnsi="Courier New" w:cs="Courier New"/>
+        </w:rPr>
+        <w:tab/>
+        <w:t>- 2</w:t>
+      </w:r>
+    </w:p>
+    <w:p>
+      <w:pPr>
+        <w:pStyle w:val="PlainText"/>
+        <w:rPr>
+          <w:rFonts w:ascii="Courier New" w:hAnsi="Courier New" w:cs="Courier New"/>
+        </w:rPr>
+      </w:pPr>
+      <w:r>
+        <w:rPr>
+          <w:rFonts w:ascii="Courier New" w:hAnsi="Courier New" w:cs="Courier New"/>
+        </w:rPr>
+        <w:t>Number of KGs</w:t>
+      </w:r>
+      <w:r>
+        <w:rPr>
+          <w:rFonts w:ascii="Courier New" w:hAnsi="Courier New" w:cs="Courier New"/>
+        </w:rPr>
+        <w:tab/>
+      </w:r>
+      <w:r>
+        <w:rPr>
+          <w:rFonts w:ascii="Courier New" w:hAnsi="Courier New" w:cs="Courier New"/>
+        </w:rPr>
+        <w:tab/>
+      </w:r>
+      <w:r>
+        <w:rPr>
+          <w:rFonts w:ascii="Courier New" w:hAnsi="Courier New" w:cs="Courier New"/>
+        </w:rPr>
+        <w:tab/>
+        <w:t>- 112</w:t>
+      </w:r>
+    </w:p>
+    <w:p>
+      <w:pPr>
+        <w:pStyle w:val="PlainText"/>
+        <w:rPr>
+          <w:rFonts w:ascii="Courier New" w:hAnsi="Courier New" w:cs="Courier New"/>
+        </w:rPr>
+      </w:pPr>
+      <w:r>
+        <w:rPr>
+          <w:rFonts w:ascii="Courier New" w:hAnsi="Courier New" w:cs="Courier New"/>
+        </w:rPr>
+        <w:t>Rate</w:t>
+      </w:r>
+      <w:r>
+        <w:rPr>
+          <w:rFonts w:ascii="Courier New" w:hAnsi="Courier New" w:cs="Courier New"/>
+        </w:rPr>
+        <w:tab/>
+      </w:r>
+      <w:r>
+        <w:rPr>
+          <w:rFonts w:ascii="Courier New" w:hAnsi="Courier New" w:cs="Courier New"/>
+        </w:rPr>
+        <w:tab/>
+      </w:r>
+      <w:r>
+        <w:rPr>
+          <w:rFonts w:ascii="Courier New" w:hAnsi="Courier New" w:cs="Courier New"/>
+        </w:rPr>
+        <w:tab/>
+      </w:r>
+      <w:r>
+        <w:rPr>
+          <w:rFonts w:ascii="Courier New" w:hAnsi="Courier New" w:cs="Courier New"/>
+        </w:rPr>
+        <w:tab/>
+      </w:r>
+      <w:r>
+        <w:rPr>
+          <w:rFonts w:ascii="Courier New" w:hAnsi="Courier New" w:cs="Courier New"/>
+        </w:rPr>
+        <w:tab/>
+        <w:t>- 12</w:t>
+      </w:r>
+    </w:p>
+    <w:p>
+      <w:pPr>
+        <w:pStyle w:val="PlainText"/>
+        <w:rPr>
+          <w:rFonts w:ascii="Courier New" w:hAnsi="Courier New" w:cs="Courier New"/>
+        </w:rPr>
+      </w:pPr>
+      <w:r>
+        <w:rPr>
+          <w:rFonts w:ascii="Courier New" w:hAnsi="Courier New" w:cs="Courier New"/>
+        </w:rPr>
+        <w:t>Total Price</w:t>
+      </w:r>
+      <w:r>
+        <w:rPr>
+          <w:rFonts w:ascii="Courier New" w:hAnsi="Courier New" w:cs="Courier New"/>
+        </w:rPr>
+        <w:tab/>
+      </w:r>
+      <w:r>
+        <w:rPr>
+          <w:rFonts w:ascii="Courier New" w:hAnsi="Courier New" w:cs="Courier New"/>
+        </w:rPr>
+        <w:tab/>
+      </w:r>
+      <w:r>
+        <w:rPr>
+          <w:rFonts w:ascii="Courier New" w:hAnsi="Courier New" w:cs="Courier New"/>
+        </w:rPr>
+        <w:tab/>
+      </w:r>
+      <w:r>
+        <w:rPr>
+          <w:rFonts w:ascii="Courier New" w:hAnsi="Courier New" w:cs="Courier New"/>
+        </w:rPr>
+        <w:tab/>
+        <w:t>- 1344.0</w:t>
+      </w:r>
+    </w:p>
+    <w:p>
+      <w:pPr>
+        <w:pStyle w:val="PlainText"/>
+        <w:rPr>
+          <w:rFonts w:ascii="Courier New" w:hAnsi="Courier New" w:cs="Courier New"/>
+          <w:b/>
+        </w:rPr>
+      </w:pPr>
+      <w:r>
+        <w:rPr>
+          <w:rFonts w:ascii="Courier New" w:hAnsi="Courier New" w:cs="Courier New"/>
+          <w:b/>
+        </w:rPr>
+        <w:t>Amount balance</w:t>
+      </w:r>
+      <w:r>
+        <w:rPr>
+          <w:rFonts w:ascii="Courier New" w:hAnsi="Courier New" w:cs="Courier New"/>
+          <w:b/>
+        </w:rPr>
+        <w:tab/>
+      </w:r>
+      <w:r>
+        <w:rPr>
+          <w:rFonts w:ascii="Courier New" w:hAnsi="Courier New" w:cs="Courier New"/>
+          <w:b/>
+        </w:rPr>
+        <w:tab/>
+      </w:r>
+      <w:r>
+        <w:rPr>
+          <w:rFonts w:ascii="Courier New" w:hAnsi="Courier New" w:cs="Courier New"/>
+          <w:b/>
+        </w:rPr>
+        <w:tab/>
+        <w:t>- 11090.0</w:t>
+      </w:r>
+    </w:p>
+    <w:p>
+      <w:pPr>
+        <w:pStyle w:val="PlainText"/>
+        <w:rPr>
+          <w:rFonts w:ascii="Courier New" w:hAnsi="Courier New" w:cs="Courier New"/>
+        </w:rPr>
+      </w:pPr>
+    </w:p>
+    <w:p>
+      <w:pPr>
+        <w:pStyle w:val="PlainText"/>
+        <w:rPr>
+          <w:rFonts w:ascii="Courier New" w:hAnsi="Courier New" w:cs="Courier New"/>
+          <w:b/>
+        </w:rPr>
+      </w:pPr>
     </w:p>
     <w:p>
       <w:pPr>

</xml_diff>

<commit_message>
31/07/2018 MAMATHA CHICK IN
</commit_message>
<xml_diff>
--- a/customer _details/GANGAMMA/SEP/TUMKUR/GAVI/PURCHASE  DETAILS.docx
+++ b/customer _details/GANGAMMA/SEP/TUMKUR/GAVI/PURCHASE  DETAILS.docx
@@ -48136,13 +48136,7 @@
         <w:rPr>
           <w:rFonts w:ascii="Courier New" w:hAnsi="Courier New" w:cs="Courier New"/>
         </w:rPr>
-        <w:t>SUN Jul 29</w:t>
-      </w:r>
-      <w:r>
-        <w:rPr>
-          <w:rFonts w:ascii="Courier New" w:hAnsi="Courier New" w:cs="Courier New"/>
-        </w:rPr>
-        <w:t xml:space="preserve"> 12:18:12 IST 2018</w:t>
+        <w:t>SUN Jul 29 12:18:12 IST 2018</w:t>
       </w:r>
     </w:p>
     <w:p>
@@ -49153,6 +49147,613 @@
         <w:tab/>
         <w:t>- 36471.0</w:t>
       </w:r>
+    </w:p>
+    <w:p>
+      <w:pPr>
+        <w:pStyle w:val="PlainText"/>
+        <w:rPr>
+          <w:rFonts w:ascii="Courier New" w:hAnsi="Courier New" w:cs="Courier New"/>
+          <w:b/>
+        </w:rPr>
+      </w:pPr>
+    </w:p>
+    <w:p>
+      <w:pPr>
+        <w:pStyle w:val="PlainText"/>
+        <w:rPr>
+          <w:rFonts w:ascii="Courier New" w:hAnsi="Courier New" w:cs="Courier New"/>
+        </w:rPr>
+      </w:pPr>
+      <w:r>
+        <w:rPr>
+          <w:rFonts w:ascii="Courier New" w:hAnsi="Courier New" w:cs="Courier New"/>
+        </w:rPr>
+        <w:t>MON</w:t>
+      </w:r>
+      <w:r>
+        <w:rPr>
+          <w:rFonts w:ascii="Courier New" w:hAnsi="Courier New" w:cs="Courier New"/>
+        </w:rPr>
+        <w:t xml:space="preserve"> Jul 3</w:t>
+      </w:r>
+      <w:r>
+        <w:rPr>
+          <w:rFonts w:ascii="Courier New" w:hAnsi="Courier New" w:cs="Courier New"/>
+        </w:rPr>
+        <w:t>0</w:t>
+      </w:r>
+      <w:r>
+        <w:rPr>
+          <w:rFonts w:ascii="Courier New" w:hAnsi="Courier New" w:cs="Courier New"/>
+        </w:rPr>
+        <w:t xml:space="preserve"> 11:36:32 IST 2018</w:t>
+      </w:r>
+    </w:p>
+    <w:p>
+      <w:pPr>
+        <w:pStyle w:val="PlainText"/>
+        <w:rPr>
+          <w:rFonts w:ascii="Courier New" w:hAnsi="Courier New" w:cs="Courier New"/>
+        </w:rPr>
+      </w:pPr>
+      <w:r>
+        <w:rPr>
+          <w:rFonts w:ascii="Courier New" w:hAnsi="Courier New" w:cs="Courier New"/>
+        </w:rPr>
+        <w:t>Person Name</w:t>
+      </w:r>
+      <w:r>
+        <w:rPr>
+          <w:rFonts w:ascii="Courier New" w:hAnsi="Courier New" w:cs="Courier New"/>
+        </w:rPr>
+        <w:tab/>
+      </w:r>
+      <w:r>
+        <w:rPr>
+          <w:rFonts w:ascii="Courier New" w:hAnsi="Courier New" w:cs="Courier New"/>
+        </w:rPr>
+        <w:tab/>
+      </w:r>
+      <w:r>
+        <w:rPr>
+          <w:rFonts w:ascii="Courier New" w:hAnsi="Courier New" w:cs="Courier New"/>
+        </w:rPr>
+        <w:tab/>
+      </w:r>
+      <w:r>
+        <w:rPr>
+          <w:rFonts w:ascii="Courier New" w:hAnsi="Courier New" w:cs="Courier New"/>
+        </w:rPr>
+        <w:tab/>
+        <w:t>- GAVI</w:t>
+      </w:r>
+    </w:p>
+    <w:p>
+      <w:pPr>
+        <w:pStyle w:val="PlainText"/>
+        <w:rPr>
+          <w:rFonts w:ascii="Courier New" w:hAnsi="Courier New" w:cs="Courier New"/>
+        </w:rPr>
+      </w:pPr>
+      <w:r>
+        <w:rPr>
+          <w:rFonts w:ascii="Courier New" w:hAnsi="Courier New" w:cs="Courier New"/>
+        </w:rPr>
+        <w:t>Bill number</w:t>
+      </w:r>
+      <w:r>
+        <w:rPr>
+          <w:rFonts w:ascii="Courier New" w:hAnsi="Courier New" w:cs="Courier New"/>
+        </w:rPr>
+        <w:tab/>
+      </w:r>
+      <w:r>
+        <w:rPr>
+          <w:rFonts w:ascii="Courier New" w:hAnsi="Courier New" w:cs="Courier New"/>
+        </w:rPr>
+        <w:tab/>
+      </w:r>
+      <w:r>
+        <w:rPr>
+          <w:rFonts w:ascii="Courier New" w:hAnsi="Courier New" w:cs="Courier New"/>
+        </w:rPr>
+        <w:tab/>
+      </w:r>
+      <w:r>
+        <w:rPr>
+          <w:rFonts w:ascii="Courier New" w:hAnsi="Courier New" w:cs="Courier New"/>
+        </w:rPr>
+        <w:tab/>
+        <w:t>- 6975</w:t>
+      </w:r>
+    </w:p>
+    <w:p>
+      <w:pPr>
+        <w:pStyle w:val="PlainText"/>
+        <w:rPr>
+          <w:rFonts w:ascii="Courier New" w:hAnsi="Courier New" w:cs="Courier New"/>
+        </w:rPr>
+      </w:pPr>
+      <w:r>
+        <w:rPr>
+          <w:rFonts w:ascii="Courier New" w:hAnsi="Courier New" w:cs="Courier New"/>
+        </w:rPr>
+        <w:t>---------------------------------------------------------------</w:t>
+      </w:r>
+    </w:p>
+    <w:p>
+      <w:pPr>
+        <w:pStyle w:val="PlainText"/>
+        <w:rPr>
+          <w:rFonts w:ascii="Courier New" w:hAnsi="Courier New" w:cs="Courier New"/>
+        </w:rPr>
+      </w:pPr>
+      <w:r>
+        <w:rPr>
+          <w:rFonts w:ascii="Courier New" w:hAnsi="Courier New" w:cs="Courier New"/>
+        </w:rPr>
+        <w:t>Item Name</w:t>
+      </w:r>
+      <w:r>
+        <w:rPr>
+          <w:rFonts w:ascii="Courier New" w:hAnsi="Courier New" w:cs="Courier New"/>
+        </w:rPr>
+        <w:tab/>
+      </w:r>
+      <w:r>
+        <w:rPr>
+          <w:rFonts w:ascii="Courier New" w:hAnsi="Courier New" w:cs="Courier New"/>
+        </w:rPr>
+        <w:tab/>
+      </w:r>
+      <w:r>
+        <w:rPr>
+          <w:rFonts w:ascii="Courier New" w:hAnsi="Courier New" w:cs="Courier New"/>
+        </w:rPr>
+        <w:tab/>
+      </w:r>
+      <w:r>
+        <w:rPr>
+          <w:rFonts w:ascii="Courier New" w:hAnsi="Courier New" w:cs="Courier New"/>
+        </w:rPr>
+        <w:tab/>
+        <w:t>- POTATO EVE</w:t>
+      </w:r>
+    </w:p>
+    <w:p>
+      <w:pPr>
+        <w:pStyle w:val="PlainText"/>
+        <w:rPr>
+          <w:rFonts w:ascii="Courier New" w:hAnsi="Courier New" w:cs="Courier New"/>
+        </w:rPr>
+      </w:pPr>
+      <w:r>
+        <w:rPr>
+          <w:rFonts w:ascii="Courier New" w:hAnsi="Courier New" w:cs="Courier New"/>
+        </w:rPr>
+        <w:t>Number of Pockets</w:t>
+      </w:r>
+      <w:r>
+        <w:rPr>
+          <w:rFonts w:ascii="Courier New" w:hAnsi="Courier New" w:cs="Courier New"/>
+        </w:rPr>
+        <w:tab/>
+      </w:r>
+      <w:r>
+        <w:rPr>
+          <w:rFonts w:ascii="Courier New" w:hAnsi="Courier New" w:cs="Courier New"/>
+        </w:rPr>
+        <w:tab/>
+      </w:r>
+      <w:r>
+        <w:rPr>
+          <w:rFonts w:ascii="Courier New" w:hAnsi="Courier New" w:cs="Courier New"/>
+        </w:rPr>
+        <w:tab/>
+        <w:t>- 2</w:t>
+      </w:r>
+    </w:p>
+    <w:p>
+      <w:pPr>
+        <w:pStyle w:val="PlainText"/>
+        <w:rPr>
+          <w:rFonts w:ascii="Courier New" w:hAnsi="Courier New" w:cs="Courier New"/>
+        </w:rPr>
+      </w:pPr>
+      <w:r>
+        <w:rPr>
+          <w:rFonts w:ascii="Courier New" w:hAnsi="Courier New" w:cs="Courier New"/>
+        </w:rPr>
+        <w:t>Number of KGs</w:t>
+      </w:r>
+      <w:r>
+        <w:rPr>
+          <w:rFonts w:ascii="Courier New" w:hAnsi="Courier New" w:cs="Courier New"/>
+        </w:rPr>
+        <w:tab/>
+      </w:r>
+      <w:r>
+        <w:rPr>
+          <w:rFonts w:ascii="Courier New" w:hAnsi="Courier New" w:cs="Courier New"/>
+        </w:rPr>
+        <w:tab/>
+      </w:r>
+      <w:r>
+        <w:rPr>
+          <w:rFonts w:ascii="Courier New" w:hAnsi="Courier New" w:cs="Courier New"/>
+        </w:rPr>
+        <w:tab/>
+        <w:t>- 106</w:t>
+      </w:r>
+    </w:p>
+    <w:p>
+      <w:pPr>
+        <w:pStyle w:val="PlainText"/>
+        <w:rPr>
+          <w:rFonts w:ascii="Courier New" w:hAnsi="Courier New" w:cs="Courier New"/>
+        </w:rPr>
+      </w:pPr>
+      <w:r>
+        <w:rPr>
+          <w:rFonts w:ascii="Courier New" w:hAnsi="Courier New" w:cs="Courier New"/>
+        </w:rPr>
+        <w:t>Rate</w:t>
+      </w:r>
+      <w:r>
+        <w:rPr>
+          <w:rFonts w:ascii="Courier New" w:hAnsi="Courier New" w:cs="Courier New"/>
+        </w:rPr>
+        <w:tab/>
+      </w:r>
+      <w:r>
+        <w:rPr>
+          <w:rFonts w:ascii="Courier New" w:hAnsi="Courier New" w:cs="Courier New"/>
+        </w:rPr>
+        <w:tab/>
+      </w:r>
+      <w:r>
+        <w:rPr>
+          <w:rFonts w:ascii="Courier New" w:hAnsi="Courier New" w:cs="Courier New"/>
+        </w:rPr>
+        <w:tab/>
+      </w:r>
+      <w:r>
+        <w:rPr>
+          <w:rFonts w:ascii="Courier New" w:hAnsi="Courier New" w:cs="Courier New"/>
+        </w:rPr>
+        <w:tab/>
+      </w:r>
+      <w:r>
+        <w:rPr>
+          <w:rFonts w:ascii="Courier New" w:hAnsi="Courier New" w:cs="Courier New"/>
+        </w:rPr>
+        <w:tab/>
+        <w:t>- 21</w:t>
+      </w:r>
+    </w:p>
+    <w:p>
+      <w:pPr>
+        <w:pStyle w:val="PlainText"/>
+        <w:rPr>
+          <w:rFonts w:ascii="Courier New" w:hAnsi="Courier New" w:cs="Courier New"/>
+        </w:rPr>
+      </w:pPr>
+      <w:r>
+        <w:rPr>
+          <w:rFonts w:ascii="Courier New" w:hAnsi="Courier New" w:cs="Courier New"/>
+        </w:rPr>
+        <w:t>Total Price</w:t>
+      </w:r>
+      <w:r>
+        <w:rPr>
+          <w:rFonts w:ascii="Courier New" w:hAnsi="Courier New" w:cs="Courier New"/>
+        </w:rPr>
+        <w:tab/>
+      </w:r>
+      <w:r>
+        <w:rPr>
+          <w:rFonts w:ascii="Courier New" w:hAnsi="Courier New" w:cs="Courier New"/>
+        </w:rPr>
+        <w:tab/>
+      </w:r>
+      <w:r>
+        <w:rPr>
+          <w:rFonts w:ascii="Courier New" w:hAnsi="Courier New" w:cs="Courier New"/>
+        </w:rPr>
+        <w:tab/>
+      </w:r>
+      <w:r>
+        <w:rPr>
+          <w:rFonts w:ascii="Courier New" w:hAnsi="Courier New" w:cs="Courier New"/>
+        </w:rPr>
+        <w:tab/>
+        <w:t>- 2226.0</w:t>
+      </w:r>
+    </w:p>
+    <w:p>
+      <w:pPr>
+        <w:pStyle w:val="PlainText"/>
+        <w:rPr>
+          <w:rFonts w:ascii="Courier New" w:hAnsi="Courier New" w:cs="Courier New"/>
+        </w:rPr>
+      </w:pPr>
+      <w:r>
+        <w:rPr>
+          <w:rFonts w:ascii="Courier New" w:hAnsi="Courier New" w:cs="Courier New"/>
+        </w:rPr>
+        <w:t>Amount balance</w:t>
+      </w:r>
+      <w:r>
+        <w:rPr>
+          <w:rFonts w:ascii="Courier New" w:hAnsi="Courier New" w:cs="Courier New"/>
+        </w:rPr>
+        <w:tab/>
+      </w:r>
+      <w:r>
+        <w:rPr>
+          <w:rFonts w:ascii="Courier New" w:hAnsi="Courier New" w:cs="Courier New"/>
+        </w:rPr>
+        <w:tab/>
+      </w:r>
+      <w:r>
+        <w:rPr>
+          <w:rFonts w:ascii="Courier New" w:hAnsi="Courier New" w:cs="Courier New"/>
+        </w:rPr>
+        <w:tab/>
+        <w:t>- 38697.0</w:t>
+      </w:r>
+    </w:p>
+    <w:p>
+      <w:pPr>
+        <w:pStyle w:val="PlainText"/>
+        <w:rPr>
+          <w:rFonts w:ascii="Courier New" w:hAnsi="Courier New" w:cs="Courier New"/>
+        </w:rPr>
+      </w:pPr>
+    </w:p>
+    <w:p>
+      <w:pPr>
+        <w:pStyle w:val="PlainText"/>
+        <w:rPr>
+          <w:rFonts w:ascii="Courier New" w:hAnsi="Courier New" w:cs="Courier New"/>
+        </w:rPr>
+      </w:pPr>
+      <w:r>
+        <w:rPr>
+          <w:rFonts w:ascii="Courier New" w:hAnsi="Courier New" w:cs="Courier New"/>
+        </w:rPr>
+        <w:t>Item Name</w:t>
+      </w:r>
+      <w:r>
+        <w:rPr>
+          <w:rFonts w:ascii="Courier New" w:hAnsi="Courier New" w:cs="Courier New"/>
+        </w:rPr>
+        <w:tab/>
+      </w:r>
+      <w:r>
+        <w:rPr>
+          <w:rFonts w:ascii="Courier New" w:hAnsi="Courier New" w:cs="Courier New"/>
+        </w:rPr>
+        <w:tab/>
+      </w:r>
+      <w:r>
+        <w:rPr>
+          <w:rFonts w:ascii="Courier New" w:hAnsi="Courier New" w:cs="Courier New"/>
+        </w:rPr>
+        <w:tab/>
+      </w:r>
+      <w:r>
+        <w:rPr>
+          <w:rFonts w:ascii="Courier New" w:hAnsi="Courier New" w:cs="Courier New"/>
+        </w:rPr>
+        <w:tab/>
+        <w:t>- BEET</w:t>
+      </w:r>
+    </w:p>
+    <w:p>
+      <w:pPr>
+        <w:pStyle w:val="PlainText"/>
+        <w:rPr>
+          <w:rFonts w:ascii="Courier New" w:hAnsi="Courier New" w:cs="Courier New"/>
+        </w:rPr>
+      </w:pPr>
+      <w:r>
+        <w:rPr>
+          <w:rFonts w:ascii="Courier New" w:hAnsi="Courier New" w:cs="Courier New"/>
+        </w:rPr>
+        <w:t>Number of Pockets</w:t>
+      </w:r>
+      <w:r>
+        <w:rPr>
+          <w:rFonts w:ascii="Courier New" w:hAnsi="Courier New" w:cs="Courier New"/>
+        </w:rPr>
+        <w:tab/>
+      </w:r>
+      <w:r>
+        <w:rPr>
+          <w:rFonts w:ascii="Courier New" w:hAnsi="Courier New" w:cs="Courier New"/>
+        </w:rPr>
+        <w:tab/>
+      </w:r>
+      <w:r>
+        <w:rPr>
+          <w:rFonts w:ascii="Courier New" w:hAnsi="Courier New" w:cs="Courier New"/>
+        </w:rPr>
+        <w:tab/>
+        <w:t>- 1</w:t>
+      </w:r>
+    </w:p>
+    <w:p>
+      <w:pPr>
+        <w:pStyle w:val="PlainText"/>
+        <w:rPr>
+          <w:rFonts w:ascii="Courier New" w:hAnsi="Courier New" w:cs="Courier New"/>
+        </w:rPr>
+      </w:pPr>
+      <w:r>
+        <w:rPr>
+          <w:rFonts w:ascii="Courier New" w:hAnsi="Courier New" w:cs="Courier New"/>
+        </w:rPr>
+        <w:t>Number of KGs</w:t>
+      </w:r>
+      <w:r>
+        <w:rPr>
+          <w:rFonts w:ascii="Courier New" w:hAnsi="Courier New" w:cs="Courier New"/>
+        </w:rPr>
+        <w:tab/>
+      </w:r>
+      <w:r>
+        <w:rPr>
+          <w:rFonts w:ascii="Courier New" w:hAnsi="Courier New" w:cs="Courier New"/>
+        </w:rPr>
+        <w:tab/>
+      </w:r>
+      <w:r>
+        <w:rPr>
+          <w:rFonts w:ascii="Courier New" w:hAnsi="Courier New" w:cs="Courier New"/>
+        </w:rPr>
+        <w:tab/>
+        <w:t>- 56</w:t>
+      </w:r>
+    </w:p>
+    <w:p>
+      <w:pPr>
+        <w:pStyle w:val="PlainText"/>
+        <w:rPr>
+          <w:rFonts w:ascii="Courier New" w:hAnsi="Courier New" w:cs="Courier New"/>
+        </w:rPr>
+      </w:pPr>
+      <w:r>
+        <w:rPr>
+          <w:rFonts w:ascii="Courier New" w:hAnsi="Courier New" w:cs="Courier New"/>
+        </w:rPr>
+        <w:t>Rate</w:t>
+      </w:r>
+      <w:r>
+        <w:rPr>
+          <w:rFonts w:ascii="Courier New" w:hAnsi="Courier New" w:cs="Courier New"/>
+        </w:rPr>
+        <w:tab/>
+      </w:r>
+      <w:r>
+        <w:rPr>
+          <w:rFonts w:ascii="Courier New" w:hAnsi="Courier New" w:cs="Courier New"/>
+        </w:rPr>
+        <w:tab/>
+      </w:r>
+      <w:r>
+        <w:rPr>
+          <w:rFonts w:ascii="Courier New" w:hAnsi="Courier New" w:cs="Courier New"/>
+        </w:rPr>
+        <w:tab/>
+      </w:r>
+      <w:r>
+        <w:rPr>
+          <w:rFonts w:ascii="Courier New" w:hAnsi="Courier New" w:cs="Courier New"/>
+        </w:rPr>
+        <w:tab/>
+      </w:r>
+      <w:r>
+        <w:rPr>
+          <w:rFonts w:ascii="Courier New" w:hAnsi="Courier New" w:cs="Courier New"/>
+        </w:rPr>
+        <w:tab/>
+        <w:t>- 16</w:t>
+      </w:r>
+    </w:p>
+    <w:p>
+      <w:pPr>
+        <w:pStyle w:val="PlainText"/>
+        <w:rPr>
+          <w:rFonts w:ascii="Courier New" w:hAnsi="Courier New" w:cs="Courier New"/>
+        </w:rPr>
+      </w:pPr>
+      <w:r>
+        <w:rPr>
+          <w:rFonts w:ascii="Courier New" w:hAnsi="Courier New" w:cs="Courier New"/>
+        </w:rPr>
+        <w:t>Total Price</w:t>
+      </w:r>
+      <w:r>
+        <w:rPr>
+          <w:rFonts w:ascii="Courier New" w:hAnsi="Courier New" w:cs="Courier New"/>
+        </w:rPr>
+        <w:tab/>
+      </w:r>
+      <w:r>
+        <w:rPr>
+          <w:rFonts w:ascii="Courier New" w:hAnsi="Courier New" w:cs="Courier New"/>
+        </w:rPr>
+        <w:tab/>
+      </w:r>
+      <w:r>
+        <w:rPr>
+          <w:rFonts w:ascii="Courier New" w:hAnsi="Courier New" w:cs="Courier New"/>
+        </w:rPr>
+        <w:tab/>
+      </w:r>
+      <w:r>
+        <w:rPr>
+          <w:rFonts w:ascii="Courier New" w:hAnsi="Courier New" w:cs="Courier New"/>
+        </w:rPr>
+        <w:tab/>
+        <w:t>- 896.0</w:t>
+      </w:r>
+    </w:p>
+    <w:p>
+      <w:pPr>
+        <w:pStyle w:val="PlainText"/>
+        <w:rPr>
+          <w:rFonts w:ascii="Courier New" w:hAnsi="Courier New" w:cs="Courier New"/>
+          <w:b/>
+        </w:rPr>
+      </w:pPr>
+      <w:r>
+        <w:rPr>
+          <w:rFonts w:ascii="Courier New" w:hAnsi="Courier New" w:cs="Courier New"/>
+          <w:b/>
+        </w:rPr>
+        <w:t>Amount balance</w:t>
+      </w:r>
+      <w:r>
+        <w:rPr>
+          <w:rFonts w:ascii="Courier New" w:hAnsi="Courier New" w:cs="Courier New"/>
+          <w:b/>
+        </w:rPr>
+        <w:tab/>
+      </w:r>
+      <w:r>
+        <w:rPr>
+          <w:rFonts w:ascii="Courier New" w:hAnsi="Courier New" w:cs="Courier New"/>
+          <w:b/>
+        </w:rPr>
+        <w:tab/>
+      </w:r>
+      <w:r>
+        <w:rPr>
+          <w:rFonts w:ascii="Courier New" w:hAnsi="Courier New" w:cs="Courier New"/>
+          <w:b/>
+        </w:rPr>
+        <w:tab/>
+        <w:t>- 39593.0</w:t>
+      </w:r>
+    </w:p>
+    <w:p>
+      <w:pPr>
+        <w:pStyle w:val="PlainText"/>
+        <w:rPr>
+          <w:rFonts w:ascii="Courier New" w:hAnsi="Courier New" w:cs="Courier New"/>
+        </w:rPr>
+      </w:pPr>
+    </w:p>
+    <w:p>
+      <w:pPr>
+        <w:pStyle w:val="PlainText"/>
+        <w:rPr>
+          <w:rFonts w:ascii="Courier New" w:hAnsi="Courier New" w:cs="Courier New"/>
+          <w:b/>
+        </w:rPr>
+      </w:pPr>
     </w:p>
     <w:p>
       <w:pPr>

</xml_diff>

<commit_message>
14/08/2018 MAMATHA CHICK IN
</commit_message>
<xml_diff>
--- a/customer _details/GANGAMMA/SEP/TUMKUR/GAVI/PURCHASE  DETAILS.docx
+++ b/customer _details/GANGAMMA/SEP/TUMKUR/GAVI/PURCHASE  DETAILS.docx
@@ -51926,13 +51926,7 @@
         <w:rPr>
           <w:rFonts w:ascii="Courier New" w:hAnsi="Courier New" w:cs="Courier New"/>
         </w:rPr>
-        <w:t>SUN Aug 12</w:t>
-      </w:r>
-      <w:r>
-        <w:rPr>
-          <w:rFonts w:ascii="Courier New" w:hAnsi="Courier New" w:cs="Courier New"/>
-        </w:rPr>
-        <w:t xml:space="preserve"> 11:56:51 IST 2018</w:t>
+        <w:t>SUN Aug 12 11:56:51 IST 2018</w:t>
       </w:r>
     </w:p>
     <w:p>
@@ -52253,6 +52247,380 @@
         <w:tab/>
         <w:t>- 36511.0</w:t>
       </w:r>
+    </w:p>
+    <w:p>
+      <w:pPr>
+        <w:pStyle w:val="PlainText"/>
+        <w:rPr>
+          <w:rFonts w:ascii="Courier New" w:hAnsi="Courier New" w:cs="Courier New"/>
+          <w:b/>
+        </w:rPr>
+      </w:pPr>
+    </w:p>
+    <w:p>
+      <w:pPr>
+        <w:pStyle w:val="PlainText"/>
+        <w:rPr>
+          <w:rFonts w:ascii="Courier New" w:hAnsi="Courier New" w:cs="Courier New"/>
+          <w:b/>
+        </w:rPr>
+      </w:pPr>
+    </w:p>
+    <w:p>
+      <w:pPr>
+        <w:pStyle w:val="PlainText"/>
+        <w:rPr>
+          <w:rFonts w:ascii="Courier New" w:hAnsi="Courier New" w:cs="Courier New"/>
+        </w:rPr>
+      </w:pPr>
+      <w:r>
+        <w:rPr>
+          <w:rFonts w:ascii="Courier New" w:hAnsi="Courier New" w:cs="Courier New"/>
+        </w:rPr>
+        <w:t>MON Aug 13</w:t>
+      </w:r>
+      <w:r>
+        <w:rPr>
+          <w:rFonts w:ascii="Courier New" w:hAnsi="Courier New" w:cs="Courier New"/>
+        </w:rPr>
+        <w:t xml:space="preserve"> 11:41:58 IST 2018</w:t>
+      </w:r>
+    </w:p>
+    <w:p>
+      <w:pPr>
+        <w:pStyle w:val="PlainText"/>
+        <w:rPr>
+          <w:rFonts w:ascii="Courier New" w:hAnsi="Courier New" w:cs="Courier New"/>
+        </w:rPr>
+      </w:pPr>
+      <w:r>
+        <w:rPr>
+          <w:rFonts w:ascii="Courier New" w:hAnsi="Courier New" w:cs="Courier New"/>
+        </w:rPr>
+        <w:t>Person Name</w:t>
+      </w:r>
+      <w:r>
+        <w:rPr>
+          <w:rFonts w:ascii="Courier New" w:hAnsi="Courier New" w:cs="Courier New"/>
+        </w:rPr>
+        <w:tab/>
+      </w:r>
+      <w:r>
+        <w:rPr>
+          <w:rFonts w:ascii="Courier New" w:hAnsi="Courier New" w:cs="Courier New"/>
+        </w:rPr>
+        <w:tab/>
+      </w:r>
+      <w:r>
+        <w:rPr>
+          <w:rFonts w:ascii="Courier New" w:hAnsi="Courier New" w:cs="Courier New"/>
+        </w:rPr>
+        <w:tab/>
+      </w:r>
+      <w:r>
+        <w:rPr>
+          <w:rFonts w:ascii="Courier New" w:hAnsi="Courier New" w:cs="Courier New"/>
+        </w:rPr>
+        <w:tab/>
+        <w:t>- GAVI</w:t>
+      </w:r>
+    </w:p>
+    <w:p>
+      <w:pPr>
+        <w:pStyle w:val="PlainText"/>
+        <w:rPr>
+          <w:rFonts w:ascii="Courier New" w:hAnsi="Courier New" w:cs="Courier New"/>
+        </w:rPr>
+      </w:pPr>
+      <w:r>
+        <w:rPr>
+          <w:rFonts w:ascii="Courier New" w:hAnsi="Courier New" w:cs="Courier New"/>
+        </w:rPr>
+        <w:t>Bill number</w:t>
+      </w:r>
+      <w:r>
+        <w:rPr>
+          <w:rFonts w:ascii="Courier New" w:hAnsi="Courier New" w:cs="Courier New"/>
+        </w:rPr>
+        <w:tab/>
+      </w:r>
+      <w:r>
+        <w:rPr>
+          <w:rFonts w:ascii="Courier New" w:hAnsi="Courier New" w:cs="Courier New"/>
+        </w:rPr>
+        <w:tab/>
+      </w:r>
+      <w:r>
+        <w:rPr>
+          <w:rFonts w:ascii="Courier New" w:hAnsi="Courier New" w:cs="Courier New"/>
+        </w:rPr>
+        <w:tab/>
+      </w:r>
+      <w:r>
+        <w:rPr>
+          <w:rFonts w:ascii="Courier New" w:hAnsi="Courier New" w:cs="Courier New"/>
+        </w:rPr>
+        <w:tab/>
+        <w:t>- 7253</w:t>
+      </w:r>
+    </w:p>
+    <w:p>
+      <w:pPr>
+        <w:pStyle w:val="PlainText"/>
+        <w:rPr>
+          <w:rFonts w:ascii="Courier New" w:hAnsi="Courier New" w:cs="Courier New"/>
+        </w:rPr>
+      </w:pPr>
+      <w:r>
+        <w:rPr>
+          <w:rFonts w:ascii="Courier New" w:hAnsi="Courier New" w:cs="Courier New"/>
+        </w:rPr>
+        <w:t>---------------------------------------------------------------</w:t>
+      </w:r>
+    </w:p>
+    <w:p>
+      <w:pPr>
+        <w:pStyle w:val="PlainText"/>
+        <w:rPr>
+          <w:rFonts w:ascii="Courier New" w:hAnsi="Courier New" w:cs="Courier New"/>
+        </w:rPr>
+      </w:pPr>
+      <w:r>
+        <w:rPr>
+          <w:rFonts w:ascii="Courier New" w:hAnsi="Courier New" w:cs="Courier New"/>
+        </w:rPr>
+        <w:t>Item Name</w:t>
+      </w:r>
+      <w:r>
+        <w:rPr>
+          <w:rFonts w:ascii="Courier New" w:hAnsi="Courier New" w:cs="Courier New"/>
+        </w:rPr>
+        <w:tab/>
+      </w:r>
+      <w:r>
+        <w:rPr>
+          <w:rFonts w:ascii="Courier New" w:hAnsi="Courier New" w:cs="Courier New"/>
+        </w:rPr>
+        <w:tab/>
+      </w:r>
+      <w:r>
+        <w:rPr>
+          <w:rFonts w:ascii="Courier New" w:hAnsi="Courier New" w:cs="Courier New"/>
+        </w:rPr>
+        <w:tab/>
+      </w:r>
+      <w:r>
+        <w:rPr>
+          <w:rFonts w:ascii="Courier New" w:hAnsi="Courier New" w:cs="Courier New"/>
+        </w:rPr>
+        <w:tab/>
+        <w:t>- BEET EVE</w:t>
+      </w:r>
+    </w:p>
+    <w:p>
+      <w:pPr>
+        <w:pStyle w:val="PlainText"/>
+        <w:rPr>
+          <w:rFonts w:ascii="Courier New" w:hAnsi="Courier New" w:cs="Courier New"/>
+        </w:rPr>
+      </w:pPr>
+      <w:r>
+        <w:rPr>
+          <w:rFonts w:ascii="Courier New" w:hAnsi="Courier New" w:cs="Courier New"/>
+        </w:rPr>
+        <w:t>Number of Pockets</w:t>
+      </w:r>
+      <w:r>
+        <w:rPr>
+          <w:rFonts w:ascii="Courier New" w:hAnsi="Courier New" w:cs="Courier New"/>
+        </w:rPr>
+        <w:tab/>
+      </w:r>
+      <w:r>
+        <w:rPr>
+          <w:rFonts w:ascii="Courier New" w:hAnsi="Courier New" w:cs="Courier New"/>
+        </w:rPr>
+        <w:tab/>
+      </w:r>
+      <w:r>
+        <w:rPr>
+          <w:rFonts w:ascii="Courier New" w:hAnsi="Courier New" w:cs="Courier New"/>
+        </w:rPr>
+        <w:tab/>
+        <w:t>- 1</w:t>
+      </w:r>
+    </w:p>
+    <w:p>
+      <w:pPr>
+        <w:pStyle w:val="PlainText"/>
+        <w:rPr>
+          <w:rFonts w:ascii="Courier New" w:hAnsi="Courier New" w:cs="Courier New"/>
+        </w:rPr>
+      </w:pPr>
+      <w:r>
+        <w:rPr>
+          <w:rFonts w:ascii="Courier New" w:hAnsi="Courier New" w:cs="Courier New"/>
+        </w:rPr>
+        <w:t>Number of KGs</w:t>
+      </w:r>
+      <w:r>
+        <w:rPr>
+          <w:rFonts w:ascii="Courier New" w:hAnsi="Courier New" w:cs="Courier New"/>
+        </w:rPr>
+        <w:tab/>
+      </w:r>
+      <w:r>
+        <w:rPr>
+          <w:rFonts w:ascii="Courier New" w:hAnsi="Courier New" w:cs="Courier New"/>
+        </w:rPr>
+        <w:tab/>
+      </w:r>
+      <w:r>
+        <w:rPr>
+          <w:rFonts w:ascii="Courier New" w:hAnsi="Courier New" w:cs="Courier New"/>
+        </w:rPr>
+        <w:tab/>
+        <w:t>- 48</w:t>
+      </w:r>
+    </w:p>
+    <w:p>
+      <w:pPr>
+        <w:pStyle w:val="PlainText"/>
+        <w:rPr>
+          <w:rFonts w:ascii="Courier New" w:hAnsi="Courier New" w:cs="Courier New"/>
+        </w:rPr>
+      </w:pPr>
+      <w:r>
+        <w:rPr>
+          <w:rFonts w:ascii="Courier New" w:hAnsi="Courier New" w:cs="Courier New"/>
+        </w:rPr>
+        <w:t>Rate</w:t>
+      </w:r>
+      <w:r>
+        <w:rPr>
+          <w:rFonts w:ascii="Courier New" w:hAnsi="Courier New" w:cs="Courier New"/>
+        </w:rPr>
+        <w:tab/>
+      </w:r>
+      <w:r>
+        <w:rPr>
+          <w:rFonts w:ascii="Courier New" w:hAnsi="Courier New" w:cs="Courier New"/>
+        </w:rPr>
+        <w:tab/>
+      </w:r>
+      <w:r>
+        <w:rPr>
+          <w:rFonts w:ascii="Courier New" w:hAnsi="Courier New" w:cs="Courier New"/>
+        </w:rPr>
+        <w:tab/>
+      </w:r>
+      <w:r>
+        <w:rPr>
+          <w:rFonts w:ascii="Courier New" w:hAnsi="Courier New" w:cs="Courier New"/>
+        </w:rPr>
+        <w:tab/>
+      </w:r>
+      <w:r>
+        <w:rPr>
+          <w:rFonts w:ascii="Courier New" w:hAnsi="Courier New" w:cs="Courier New"/>
+        </w:rPr>
+        <w:tab/>
+        <w:t>- 14</w:t>
+      </w:r>
+    </w:p>
+    <w:p>
+      <w:pPr>
+        <w:pStyle w:val="PlainText"/>
+        <w:rPr>
+          <w:rFonts w:ascii="Courier New" w:hAnsi="Courier New" w:cs="Courier New"/>
+        </w:rPr>
+      </w:pPr>
+      <w:r>
+        <w:rPr>
+          <w:rFonts w:ascii="Courier New" w:hAnsi="Courier New" w:cs="Courier New"/>
+        </w:rPr>
+        <w:t>Total Price</w:t>
+      </w:r>
+      <w:r>
+        <w:rPr>
+          <w:rFonts w:ascii="Courier New" w:hAnsi="Courier New" w:cs="Courier New"/>
+        </w:rPr>
+        <w:tab/>
+      </w:r>
+      <w:r>
+        <w:rPr>
+          <w:rFonts w:ascii="Courier New" w:hAnsi="Courier New" w:cs="Courier New"/>
+        </w:rPr>
+        <w:tab/>
+      </w:r>
+      <w:r>
+        <w:rPr>
+          <w:rFonts w:ascii="Courier New" w:hAnsi="Courier New" w:cs="Courier New"/>
+        </w:rPr>
+        <w:tab/>
+      </w:r>
+      <w:r>
+        <w:rPr>
+          <w:rFonts w:ascii="Courier New" w:hAnsi="Courier New" w:cs="Courier New"/>
+        </w:rPr>
+        <w:tab/>
+        <w:t>- 672.0</w:t>
+      </w:r>
+    </w:p>
+    <w:p>
+      <w:pPr>
+        <w:pStyle w:val="PlainText"/>
+        <w:rPr>
+          <w:rFonts w:ascii="Courier New" w:hAnsi="Courier New" w:cs="Courier New"/>
+          <w:b/>
+        </w:rPr>
+      </w:pPr>
+      <w:r>
+        <w:rPr>
+          <w:rFonts w:ascii="Courier New" w:hAnsi="Courier New" w:cs="Courier New"/>
+          <w:b/>
+        </w:rPr>
+        <w:t>Amount balance</w:t>
+      </w:r>
+      <w:r>
+        <w:rPr>
+          <w:rFonts w:ascii="Courier New" w:hAnsi="Courier New" w:cs="Courier New"/>
+          <w:b/>
+        </w:rPr>
+        <w:tab/>
+      </w:r>
+      <w:r>
+        <w:rPr>
+          <w:rFonts w:ascii="Courier New" w:hAnsi="Courier New" w:cs="Courier New"/>
+          <w:b/>
+        </w:rPr>
+        <w:tab/>
+      </w:r>
+      <w:r>
+        <w:rPr>
+          <w:rFonts w:ascii="Courier New" w:hAnsi="Courier New" w:cs="Courier New"/>
+          <w:b/>
+        </w:rPr>
+        <w:tab/>
+        <w:t>- 37183.0</w:t>
+      </w:r>
+    </w:p>
+    <w:p>
+      <w:pPr>
+        <w:pStyle w:val="PlainText"/>
+        <w:rPr>
+          <w:rFonts w:ascii="Courier New" w:hAnsi="Courier New" w:cs="Courier New"/>
+        </w:rPr>
+      </w:pPr>
+    </w:p>
+    <w:p>
+      <w:pPr>
+        <w:pStyle w:val="PlainText"/>
+        <w:rPr>
+          <w:rFonts w:ascii="Courier New" w:hAnsi="Courier New" w:cs="Courier New"/>
+          <w:b/>
+        </w:rPr>
+      </w:pPr>
     </w:p>
     <w:p>
       <w:pPr>

</xml_diff>

<commit_message>
12/11/2018 MAMATA CHICK IN
</commit_message>
<xml_diff>
--- a/customer _details/GANGAMMA/SEP/TUMKUR/GAVI/PURCHASE  DETAILS.docx
+++ b/customer _details/GANGAMMA/SEP/TUMKUR/GAVI/PURCHASE  DETAILS.docx
@@ -68046,13 +68046,7 @@
         <w:rPr>
           <w:rFonts w:ascii="Courier New" w:hAnsi="Courier New" w:cs="Courier New"/>
         </w:rPr>
-        <w:t>SAT Nov 10</w:t>
-      </w:r>
-      <w:r>
-        <w:rPr>
-          <w:rFonts w:ascii="Courier New" w:hAnsi="Courier New" w:cs="Courier New"/>
-        </w:rPr>
-        <w:t xml:space="preserve"> 12:31:41 IST 2018</w:t>
+        <w:t>SAT Nov 10 12:31:41 IST 2018</w:t>
       </w:r>
     </w:p>
     <w:p>
@@ -68668,6 +68662,371 @@
         <w:tab/>
         <w:t>- 24848.0</w:t>
       </w:r>
+    </w:p>
+    <w:p>
+      <w:pPr>
+        <w:pStyle w:val="PlainText"/>
+        <w:rPr>
+          <w:rFonts w:ascii="Courier New" w:hAnsi="Courier New" w:cs="Courier New"/>
+          <w:b/>
+        </w:rPr>
+      </w:pPr>
+    </w:p>
+    <w:p>
+      <w:pPr>
+        <w:pStyle w:val="PlainText"/>
+        <w:rPr>
+          <w:rFonts w:ascii="Courier New" w:hAnsi="Courier New" w:cs="Courier New"/>
+        </w:rPr>
+      </w:pPr>
+      <w:r>
+        <w:rPr>
+          <w:rFonts w:ascii="Courier New" w:hAnsi="Courier New" w:cs="Courier New"/>
+        </w:rPr>
+        <w:t>SUN Nov 11</w:t>
+      </w:r>
+      <w:r>
+        <w:rPr>
+          <w:rFonts w:ascii="Courier New" w:hAnsi="Courier New" w:cs="Courier New"/>
+        </w:rPr>
+        <w:t xml:space="preserve"> 12:32:25 IST 2018</w:t>
+      </w:r>
+    </w:p>
+    <w:p>
+      <w:pPr>
+        <w:pStyle w:val="PlainText"/>
+        <w:rPr>
+          <w:rFonts w:ascii="Courier New" w:hAnsi="Courier New" w:cs="Courier New"/>
+        </w:rPr>
+      </w:pPr>
+      <w:r>
+        <w:rPr>
+          <w:rFonts w:ascii="Courier New" w:hAnsi="Courier New" w:cs="Courier New"/>
+        </w:rPr>
+        <w:t>Person Name</w:t>
+      </w:r>
+      <w:r>
+        <w:rPr>
+          <w:rFonts w:ascii="Courier New" w:hAnsi="Courier New" w:cs="Courier New"/>
+        </w:rPr>
+        <w:tab/>
+      </w:r>
+      <w:r>
+        <w:rPr>
+          <w:rFonts w:ascii="Courier New" w:hAnsi="Courier New" w:cs="Courier New"/>
+        </w:rPr>
+        <w:tab/>
+      </w:r>
+      <w:r>
+        <w:rPr>
+          <w:rFonts w:ascii="Courier New" w:hAnsi="Courier New" w:cs="Courier New"/>
+        </w:rPr>
+        <w:tab/>
+      </w:r>
+      <w:r>
+        <w:rPr>
+          <w:rFonts w:ascii="Courier New" w:hAnsi="Courier New" w:cs="Courier New"/>
+        </w:rPr>
+        <w:tab/>
+        <w:t>- GAVI</w:t>
+      </w:r>
+    </w:p>
+    <w:p>
+      <w:pPr>
+        <w:pStyle w:val="PlainText"/>
+        <w:rPr>
+          <w:rFonts w:ascii="Courier New" w:hAnsi="Courier New" w:cs="Courier New"/>
+        </w:rPr>
+      </w:pPr>
+      <w:r>
+        <w:rPr>
+          <w:rFonts w:ascii="Courier New" w:hAnsi="Courier New" w:cs="Courier New"/>
+        </w:rPr>
+        <w:t>Bill number</w:t>
+      </w:r>
+      <w:r>
+        <w:rPr>
+          <w:rFonts w:ascii="Courier New" w:hAnsi="Courier New" w:cs="Courier New"/>
+        </w:rPr>
+        <w:tab/>
+      </w:r>
+      <w:r>
+        <w:rPr>
+          <w:rFonts w:ascii="Courier New" w:hAnsi="Courier New" w:cs="Courier New"/>
+        </w:rPr>
+        <w:tab/>
+      </w:r>
+      <w:r>
+        <w:rPr>
+          <w:rFonts w:ascii="Courier New" w:hAnsi="Courier New" w:cs="Courier New"/>
+        </w:rPr>
+        <w:tab/>
+      </w:r>
+      <w:r>
+        <w:rPr>
+          <w:rFonts w:ascii="Courier New" w:hAnsi="Courier New" w:cs="Courier New"/>
+        </w:rPr>
+        <w:tab/>
+        <w:t>- 8897</w:t>
+      </w:r>
+    </w:p>
+    <w:p>
+      <w:pPr>
+        <w:pStyle w:val="PlainText"/>
+        <w:rPr>
+          <w:rFonts w:ascii="Courier New" w:hAnsi="Courier New" w:cs="Courier New"/>
+        </w:rPr>
+      </w:pPr>
+      <w:r>
+        <w:rPr>
+          <w:rFonts w:ascii="Courier New" w:hAnsi="Courier New" w:cs="Courier New"/>
+        </w:rPr>
+        <w:t>---------------------------------------------------------------</w:t>
+      </w:r>
+    </w:p>
+    <w:p>
+      <w:pPr>
+        <w:pStyle w:val="PlainText"/>
+        <w:rPr>
+          <w:rFonts w:ascii="Courier New" w:hAnsi="Courier New" w:cs="Courier New"/>
+        </w:rPr>
+      </w:pPr>
+      <w:r>
+        <w:rPr>
+          <w:rFonts w:ascii="Courier New" w:hAnsi="Courier New" w:cs="Courier New"/>
+        </w:rPr>
+        <w:t>Item Name</w:t>
+      </w:r>
+      <w:r>
+        <w:rPr>
+          <w:rFonts w:ascii="Courier New" w:hAnsi="Courier New" w:cs="Courier New"/>
+        </w:rPr>
+        <w:tab/>
+      </w:r>
+      <w:r>
+        <w:rPr>
+          <w:rFonts w:ascii="Courier New" w:hAnsi="Courier New" w:cs="Courier New"/>
+        </w:rPr>
+        <w:tab/>
+      </w:r>
+      <w:r>
+        <w:rPr>
+          <w:rFonts w:ascii="Courier New" w:hAnsi="Courier New" w:cs="Courier New"/>
+        </w:rPr>
+        <w:tab/>
+      </w:r>
+      <w:r>
+        <w:rPr>
+          <w:rFonts w:ascii="Courier New" w:hAnsi="Courier New" w:cs="Courier New"/>
+        </w:rPr>
+        <w:tab/>
+        <w:t>- CHOWCHOW</w:t>
+      </w:r>
+    </w:p>
+    <w:p>
+      <w:pPr>
+        <w:pStyle w:val="PlainText"/>
+        <w:rPr>
+          <w:rFonts w:ascii="Courier New" w:hAnsi="Courier New" w:cs="Courier New"/>
+        </w:rPr>
+      </w:pPr>
+      <w:r>
+        <w:rPr>
+          <w:rFonts w:ascii="Courier New" w:hAnsi="Courier New" w:cs="Courier New"/>
+        </w:rPr>
+        <w:t>Number of Pockets</w:t>
+      </w:r>
+      <w:r>
+        <w:rPr>
+          <w:rFonts w:ascii="Courier New" w:hAnsi="Courier New" w:cs="Courier New"/>
+        </w:rPr>
+        <w:tab/>
+      </w:r>
+      <w:r>
+        <w:rPr>
+          <w:rFonts w:ascii="Courier New" w:hAnsi="Courier New" w:cs="Courier New"/>
+        </w:rPr>
+        <w:tab/>
+      </w:r>
+      <w:r>
+        <w:rPr>
+          <w:rFonts w:ascii="Courier New" w:hAnsi="Courier New" w:cs="Courier New"/>
+        </w:rPr>
+        <w:tab/>
+        <w:t>- 1</w:t>
+      </w:r>
+    </w:p>
+    <w:p>
+      <w:pPr>
+        <w:pStyle w:val="PlainText"/>
+        <w:rPr>
+          <w:rFonts w:ascii="Courier New" w:hAnsi="Courier New" w:cs="Courier New"/>
+        </w:rPr>
+      </w:pPr>
+      <w:r>
+        <w:rPr>
+          <w:rFonts w:ascii="Courier New" w:hAnsi="Courier New" w:cs="Courier New"/>
+        </w:rPr>
+        <w:t>Number of KGs</w:t>
+      </w:r>
+      <w:r>
+        <w:rPr>
+          <w:rFonts w:ascii="Courier New" w:hAnsi="Courier New" w:cs="Courier New"/>
+        </w:rPr>
+        <w:tab/>
+      </w:r>
+      <w:r>
+        <w:rPr>
+          <w:rFonts w:ascii="Courier New" w:hAnsi="Courier New" w:cs="Courier New"/>
+        </w:rPr>
+        <w:tab/>
+      </w:r>
+      <w:r>
+        <w:rPr>
+          <w:rFonts w:ascii="Courier New" w:hAnsi="Courier New" w:cs="Courier New"/>
+        </w:rPr>
+        <w:tab/>
+        <w:t>- 64</w:t>
+      </w:r>
+    </w:p>
+    <w:p>
+      <w:pPr>
+        <w:pStyle w:val="PlainText"/>
+        <w:rPr>
+          <w:rFonts w:ascii="Courier New" w:hAnsi="Courier New" w:cs="Courier New"/>
+        </w:rPr>
+      </w:pPr>
+      <w:r>
+        <w:rPr>
+          <w:rFonts w:ascii="Courier New" w:hAnsi="Courier New" w:cs="Courier New"/>
+        </w:rPr>
+        <w:t>Rate</w:t>
+      </w:r>
+      <w:r>
+        <w:rPr>
+          <w:rFonts w:ascii="Courier New" w:hAnsi="Courier New" w:cs="Courier New"/>
+        </w:rPr>
+        <w:tab/>
+      </w:r>
+      <w:r>
+        <w:rPr>
+          <w:rFonts w:ascii="Courier New" w:hAnsi="Courier New" w:cs="Courier New"/>
+        </w:rPr>
+        <w:tab/>
+      </w:r>
+      <w:r>
+        <w:rPr>
+          <w:rFonts w:ascii="Courier New" w:hAnsi="Courier New" w:cs="Courier New"/>
+        </w:rPr>
+        <w:tab/>
+      </w:r>
+      <w:r>
+        <w:rPr>
+          <w:rFonts w:ascii="Courier New" w:hAnsi="Courier New" w:cs="Courier New"/>
+        </w:rPr>
+        <w:tab/>
+      </w:r>
+      <w:r>
+        <w:rPr>
+          <w:rFonts w:ascii="Courier New" w:hAnsi="Courier New" w:cs="Courier New"/>
+        </w:rPr>
+        <w:tab/>
+        <w:t>- 8</w:t>
+      </w:r>
+    </w:p>
+    <w:p>
+      <w:pPr>
+        <w:pStyle w:val="PlainText"/>
+        <w:rPr>
+          <w:rFonts w:ascii="Courier New" w:hAnsi="Courier New" w:cs="Courier New"/>
+        </w:rPr>
+      </w:pPr>
+      <w:r>
+        <w:rPr>
+          <w:rFonts w:ascii="Courier New" w:hAnsi="Courier New" w:cs="Courier New"/>
+        </w:rPr>
+        <w:t>Total Price</w:t>
+      </w:r>
+      <w:r>
+        <w:rPr>
+          <w:rFonts w:ascii="Courier New" w:hAnsi="Courier New" w:cs="Courier New"/>
+        </w:rPr>
+        <w:tab/>
+      </w:r>
+      <w:r>
+        <w:rPr>
+          <w:rFonts w:ascii="Courier New" w:hAnsi="Courier New" w:cs="Courier New"/>
+        </w:rPr>
+        <w:tab/>
+      </w:r>
+      <w:r>
+        <w:rPr>
+          <w:rFonts w:ascii="Courier New" w:hAnsi="Courier New" w:cs="Courier New"/>
+        </w:rPr>
+        <w:tab/>
+      </w:r>
+      <w:r>
+        <w:rPr>
+          <w:rFonts w:ascii="Courier New" w:hAnsi="Courier New" w:cs="Courier New"/>
+        </w:rPr>
+        <w:tab/>
+        <w:t>- 512.0</w:t>
+      </w:r>
+    </w:p>
+    <w:p>
+      <w:pPr>
+        <w:pStyle w:val="PlainText"/>
+        <w:rPr>
+          <w:rFonts w:ascii="Courier New" w:hAnsi="Courier New" w:cs="Courier New"/>
+          <w:b/>
+        </w:rPr>
+      </w:pPr>
+      <w:r>
+        <w:rPr>
+          <w:rFonts w:ascii="Courier New" w:hAnsi="Courier New" w:cs="Courier New"/>
+          <w:b/>
+        </w:rPr>
+        <w:t>Amount balance</w:t>
+      </w:r>
+      <w:r>
+        <w:rPr>
+          <w:rFonts w:ascii="Courier New" w:hAnsi="Courier New" w:cs="Courier New"/>
+          <w:b/>
+        </w:rPr>
+        <w:tab/>
+      </w:r>
+      <w:r>
+        <w:rPr>
+          <w:rFonts w:ascii="Courier New" w:hAnsi="Courier New" w:cs="Courier New"/>
+          <w:b/>
+        </w:rPr>
+        <w:tab/>
+      </w:r>
+      <w:r>
+        <w:rPr>
+          <w:rFonts w:ascii="Courier New" w:hAnsi="Courier New" w:cs="Courier New"/>
+          <w:b/>
+        </w:rPr>
+        <w:tab/>
+        <w:t>- 25360.0</w:t>
+      </w:r>
+    </w:p>
+    <w:p>
+      <w:pPr>
+        <w:pStyle w:val="PlainText"/>
+        <w:rPr>
+          <w:rFonts w:ascii="Courier New" w:hAnsi="Courier New" w:cs="Courier New"/>
+        </w:rPr>
+      </w:pPr>
+    </w:p>
+    <w:p>
+      <w:pPr>
+        <w:pStyle w:val="PlainText"/>
+        <w:rPr>
+          <w:rFonts w:ascii="Courier New" w:hAnsi="Courier New" w:cs="Courier New"/>
+          <w:b/>
+        </w:rPr>
+      </w:pPr>
     </w:p>
     <w:p>
       <w:pPr>

</xml_diff>

<commit_message>
13/11/2018 MAMATHA CHICK IN
</commit_message>
<xml_diff>
--- a/customer _details/GANGAMMA/SEP/TUMKUR/GAVI/PURCHASE  DETAILS.docx
+++ b/customer _details/GANGAMMA/SEP/TUMKUR/GAVI/PURCHASE  DETAILS.docx
@@ -68683,13 +68683,7 @@
         <w:rPr>
           <w:rFonts w:ascii="Courier New" w:hAnsi="Courier New" w:cs="Courier New"/>
         </w:rPr>
-        <w:t>SUN Nov 11</w:t>
-      </w:r>
-      <w:r>
-        <w:rPr>
-          <w:rFonts w:ascii="Courier New" w:hAnsi="Courier New" w:cs="Courier New"/>
-        </w:rPr>
-        <w:t xml:space="preserve"> 12:32:25 IST 2018</w:t>
+        <w:t>SUN Nov 11 12:32:25 IST 2018</w:t>
       </w:r>
     </w:p>
     <w:p>
@@ -69010,6 +69004,371 @@
         <w:tab/>
         <w:t>- 25360.0</w:t>
       </w:r>
+    </w:p>
+    <w:p>
+      <w:pPr>
+        <w:pStyle w:val="PlainText"/>
+        <w:rPr>
+          <w:rFonts w:ascii="Courier New" w:hAnsi="Courier New" w:cs="Courier New"/>
+          <w:b/>
+        </w:rPr>
+      </w:pPr>
+    </w:p>
+    <w:p>
+      <w:pPr>
+        <w:pStyle w:val="PlainText"/>
+        <w:rPr>
+          <w:rFonts w:ascii="Courier New" w:hAnsi="Courier New" w:cs="Courier New"/>
+        </w:rPr>
+      </w:pPr>
+      <w:r>
+        <w:rPr>
+          <w:rFonts w:ascii="Courier New" w:hAnsi="Courier New" w:cs="Courier New"/>
+        </w:rPr>
+        <w:t>MON Nov 12</w:t>
+      </w:r>
+      <w:r>
+        <w:rPr>
+          <w:rFonts w:ascii="Courier New" w:hAnsi="Courier New" w:cs="Courier New"/>
+        </w:rPr>
+        <w:t xml:space="preserve"> 11:57:47 IST 2018</w:t>
+      </w:r>
+    </w:p>
+    <w:p>
+      <w:pPr>
+        <w:pStyle w:val="PlainText"/>
+        <w:rPr>
+          <w:rFonts w:ascii="Courier New" w:hAnsi="Courier New" w:cs="Courier New"/>
+        </w:rPr>
+      </w:pPr>
+      <w:r>
+        <w:rPr>
+          <w:rFonts w:ascii="Courier New" w:hAnsi="Courier New" w:cs="Courier New"/>
+        </w:rPr>
+        <w:t>Person Name</w:t>
+      </w:r>
+      <w:r>
+        <w:rPr>
+          <w:rFonts w:ascii="Courier New" w:hAnsi="Courier New" w:cs="Courier New"/>
+        </w:rPr>
+        <w:tab/>
+      </w:r>
+      <w:r>
+        <w:rPr>
+          <w:rFonts w:ascii="Courier New" w:hAnsi="Courier New" w:cs="Courier New"/>
+        </w:rPr>
+        <w:tab/>
+      </w:r>
+      <w:r>
+        <w:rPr>
+          <w:rFonts w:ascii="Courier New" w:hAnsi="Courier New" w:cs="Courier New"/>
+        </w:rPr>
+        <w:tab/>
+      </w:r>
+      <w:r>
+        <w:rPr>
+          <w:rFonts w:ascii="Courier New" w:hAnsi="Courier New" w:cs="Courier New"/>
+        </w:rPr>
+        <w:tab/>
+        <w:t>- GAVI</w:t>
+      </w:r>
+    </w:p>
+    <w:p>
+      <w:pPr>
+        <w:pStyle w:val="PlainText"/>
+        <w:rPr>
+          <w:rFonts w:ascii="Courier New" w:hAnsi="Courier New" w:cs="Courier New"/>
+        </w:rPr>
+      </w:pPr>
+      <w:r>
+        <w:rPr>
+          <w:rFonts w:ascii="Courier New" w:hAnsi="Courier New" w:cs="Courier New"/>
+        </w:rPr>
+        <w:t>Bill number</w:t>
+      </w:r>
+      <w:r>
+        <w:rPr>
+          <w:rFonts w:ascii="Courier New" w:hAnsi="Courier New" w:cs="Courier New"/>
+        </w:rPr>
+        <w:tab/>
+      </w:r>
+      <w:r>
+        <w:rPr>
+          <w:rFonts w:ascii="Courier New" w:hAnsi="Courier New" w:cs="Courier New"/>
+        </w:rPr>
+        <w:tab/>
+      </w:r>
+      <w:r>
+        <w:rPr>
+          <w:rFonts w:ascii="Courier New" w:hAnsi="Courier New" w:cs="Courier New"/>
+        </w:rPr>
+        <w:tab/>
+      </w:r>
+      <w:r>
+        <w:rPr>
+          <w:rFonts w:ascii="Courier New" w:hAnsi="Courier New" w:cs="Courier New"/>
+        </w:rPr>
+        <w:tab/>
+        <w:t>- 8913</w:t>
+      </w:r>
+    </w:p>
+    <w:p>
+      <w:pPr>
+        <w:pStyle w:val="PlainText"/>
+        <w:rPr>
+          <w:rFonts w:ascii="Courier New" w:hAnsi="Courier New" w:cs="Courier New"/>
+        </w:rPr>
+      </w:pPr>
+      <w:r>
+        <w:rPr>
+          <w:rFonts w:ascii="Courier New" w:hAnsi="Courier New" w:cs="Courier New"/>
+        </w:rPr>
+        <w:t>---------------------------------------------------------------</w:t>
+      </w:r>
+    </w:p>
+    <w:p>
+      <w:pPr>
+        <w:pStyle w:val="PlainText"/>
+        <w:rPr>
+          <w:rFonts w:ascii="Courier New" w:hAnsi="Courier New" w:cs="Courier New"/>
+        </w:rPr>
+      </w:pPr>
+      <w:r>
+        <w:rPr>
+          <w:rFonts w:ascii="Courier New" w:hAnsi="Courier New" w:cs="Courier New"/>
+        </w:rPr>
+        <w:t>Item Name</w:t>
+      </w:r>
+      <w:r>
+        <w:rPr>
+          <w:rFonts w:ascii="Courier New" w:hAnsi="Courier New" w:cs="Courier New"/>
+        </w:rPr>
+        <w:tab/>
+      </w:r>
+      <w:r>
+        <w:rPr>
+          <w:rFonts w:ascii="Courier New" w:hAnsi="Courier New" w:cs="Courier New"/>
+        </w:rPr>
+        <w:tab/>
+      </w:r>
+      <w:r>
+        <w:rPr>
+          <w:rFonts w:ascii="Courier New" w:hAnsi="Courier New" w:cs="Courier New"/>
+        </w:rPr>
+        <w:tab/>
+      </w:r>
+      <w:r>
+        <w:rPr>
+          <w:rFonts w:ascii="Courier New" w:hAnsi="Courier New" w:cs="Courier New"/>
+        </w:rPr>
+        <w:tab/>
+        <w:t>- CARROT</w:t>
+      </w:r>
+    </w:p>
+    <w:p>
+      <w:pPr>
+        <w:pStyle w:val="PlainText"/>
+        <w:rPr>
+          <w:rFonts w:ascii="Courier New" w:hAnsi="Courier New" w:cs="Courier New"/>
+        </w:rPr>
+      </w:pPr>
+      <w:r>
+        <w:rPr>
+          <w:rFonts w:ascii="Courier New" w:hAnsi="Courier New" w:cs="Courier New"/>
+        </w:rPr>
+        <w:t>Number of Pockets</w:t>
+      </w:r>
+      <w:r>
+        <w:rPr>
+          <w:rFonts w:ascii="Courier New" w:hAnsi="Courier New" w:cs="Courier New"/>
+        </w:rPr>
+        <w:tab/>
+      </w:r>
+      <w:r>
+        <w:rPr>
+          <w:rFonts w:ascii="Courier New" w:hAnsi="Courier New" w:cs="Courier New"/>
+        </w:rPr>
+        <w:tab/>
+      </w:r>
+      <w:r>
+        <w:rPr>
+          <w:rFonts w:ascii="Courier New" w:hAnsi="Courier New" w:cs="Courier New"/>
+        </w:rPr>
+        <w:tab/>
+        <w:t>- 1</w:t>
+      </w:r>
+    </w:p>
+    <w:p>
+      <w:pPr>
+        <w:pStyle w:val="PlainText"/>
+        <w:rPr>
+          <w:rFonts w:ascii="Courier New" w:hAnsi="Courier New" w:cs="Courier New"/>
+        </w:rPr>
+      </w:pPr>
+      <w:r>
+        <w:rPr>
+          <w:rFonts w:ascii="Courier New" w:hAnsi="Courier New" w:cs="Courier New"/>
+        </w:rPr>
+        <w:t>Number of KGs</w:t>
+      </w:r>
+      <w:r>
+        <w:rPr>
+          <w:rFonts w:ascii="Courier New" w:hAnsi="Courier New" w:cs="Courier New"/>
+        </w:rPr>
+        <w:tab/>
+      </w:r>
+      <w:r>
+        <w:rPr>
+          <w:rFonts w:ascii="Courier New" w:hAnsi="Courier New" w:cs="Courier New"/>
+        </w:rPr>
+        <w:tab/>
+      </w:r>
+      <w:r>
+        <w:rPr>
+          <w:rFonts w:ascii="Courier New" w:hAnsi="Courier New" w:cs="Courier New"/>
+        </w:rPr>
+        <w:tab/>
+        <w:t>- 50</w:t>
+      </w:r>
+    </w:p>
+    <w:p>
+      <w:pPr>
+        <w:pStyle w:val="PlainText"/>
+        <w:rPr>
+          <w:rFonts w:ascii="Courier New" w:hAnsi="Courier New" w:cs="Courier New"/>
+        </w:rPr>
+      </w:pPr>
+      <w:r>
+        <w:rPr>
+          <w:rFonts w:ascii="Courier New" w:hAnsi="Courier New" w:cs="Courier New"/>
+        </w:rPr>
+        <w:t>Rate</w:t>
+      </w:r>
+      <w:r>
+        <w:rPr>
+          <w:rFonts w:ascii="Courier New" w:hAnsi="Courier New" w:cs="Courier New"/>
+        </w:rPr>
+        <w:tab/>
+      </w:r>
+      <w:r>
+        <w:rPr>
+          <w:rFonts w:ascii="Courier New" w:hAnsi="Courier New" w:cs="Courier New"/>
+        </w:rPr>
+        <w:tab/>
+      </w:r>
+      <w:r>
+        <w:rPr>
+          <w:rFonts w:ascii="Courier New" w:hAnsi="Courier New" w:cs="Courier New"/>
+        </w:rPr>
+        <w:tab/>
+      </w:r>
+      <w:r>
+        <w:rPr>
+          <w:rFonts w:ascii="Courier New" w:hAnsi="Courier New" w:cs="Courier New"/>
+        </w:rPr>
+        <w:tab/>
+      </w:r>
+      <w:r>
+        <w:rPr>
+          <w:rFonts w:ascii="Courier New" w:hAnsi="Courier New" w:cs="Courier New"/>
+        </w:rPr>
+        <w:tab/>
+        <w:t>- 36</w:t>
+      </w:r>
+    </w:p>
+    <w:p>
+      <w:pPr>
+        <w:pStyle w:val="PlainText"/>
+        <w:rPr>
+          <w:rFonts w:ascii="Courier New" w:hAnsi="Courier New" w:cs="Courier New"/>
+        </w:rPr>
+      </w:pPr>
+      <w:r>
+        <w:rPr>
+          <w:rFonts w:ascii="Courier New" w:hAnsi="Courier New" w:cs="Courier New"/>
+        </w:rPr>
+        <w:t>Total Price</w:t>
+      </w:r>
+      <w:r>
+        <w:rPr>
+          <w:rFonts w:ascii="Courier New" w:hAnsi="Courier New" w:cs="Courier New"/>
+        </w:rPr>
+        <w:tab/>
+      </w:r>
+      <w:r>
+        <w:rPr>
+          <w:rFonts w:ascii="Courier New" w:hAnsi="Courier New" w:cs="Courier New"/>
+        </w:rPr>
+        <w:tab/>
+      </w:r>
+      <w:r>
+        <w:rPr>
+          <w:rFonts w:ascii="Courier New" w:hAnsi="Courier New" w:cs="Courier New"/>
+        </w:rPr>
+        <w:tab/>
+      </w:r>
+      <w:r>
+        <w:rPr>
+          <w:rFonts w:ascii="Courier New" w:hAnsi="Courier New" w:cs="Courier New"/>
+        </w:rPr>
+        <w:tab/>
+        <w:t>- 1800.0</w:t>
+      </w:r>
+    </w:p>
+    <w:p>
+      <w:pPr>
+        <w:pStyle w:val="PlainText"/>
+        <w:rPr>
+          <w:rFonts w:ascii="Courier New" w:hAnsi="Courier New" w:cs="Courier New"/>
+          <w:b/>
+        </w:rPr>
+      </w:pPr>
+      <w:r>
+        <w:rPr>
+          <w:rFonts w:ascii="Courier New" w:hAnsi="Courier New" w:cs="Courier New"/>
+          <w:b/>
+        </w:rPr>
+        <w:t>Amount balance</w:t>
+      </w:r>
+      <w:r>
+        <w:rPr>
+          <w:rFonts w:ascii="Courier New" w:hAnsi="Courier New" w:cs="Courier New"/>
+          <w:b/>
+        </w:rPr>
+        <w:tab/>
+      </w:r>
+      <w:r>
+        <w:rPr>
+          <w:rFonts w:ascii="Courier New" w:hAnsi="Courier New" w:cs="Courier New"/>
+          <w:b/>
+        </w:rPr>
+        <w:tab/>
+      </w:r>
+      <w:r>
+        <w:rPr>
+          <w:rFonts w:ascii="Courier New" w:hAnsi="Courier New" w:cs="Courier New"/>
+          <w:b/>
+        </w:rPr>
+        <w:tab/>
+        <w:t>- 27160.0</w:t>
+      </w:r>
+    </w:p>
+    <w:p>
+      <w:pPr>
+        <w:pStyle w:val="PlainText"/>
+        <w:rPr>
+          <w:rFonts w:ascii="Courier New" w:hAnsi="Courier New" w:cs="Courier New"/>
+        </w:rPr>
+      </w:pPr>
+    </w:p>
+    <w:p>
+      <w:pPr>
+        <w:pStyle w:val="PlainText"/>
+        <w:rPr>
+          <w:rFonts w:ascii="Courier New" w:hAnsi="Courier New" w:cs="Courier New"/>
+          <w:b/>
+        </w:rPr>
+      </w:pPr>
     </w:p>
     <w:p>
       <w:pPr>

</xml_diff>